<commit_message>
10 basics push - Work in prog
Basic push to not lose any data before refining and removing excess parts.

MC
</commit_message>
<xml_diff>
--- a/products/manuscript/Manuscript.docx
+++ b/products/manuscript/Manuscript.docx
@@ -47,15 +47,7 @@
         <w:pStyle w:val="Date"/>
       </w:pPr>
       <w:r>
-        <w:t xml:space="preserve">2021-09-17</w:t>
-      </w:r>
-    </w:p>
-    <w:p>
-      <w:pPr>
-        <w:pStyle w:val="FirstParagraph"/>
-      </w:pPr>
-      <w:r>
-        <w:t xml:space="preserve">The structure below is a possible setup for a data analysis project (including the course project). For a manuscript, adjust as needed.</w:t>
+        <w:t xml:space="preserve">2021-10-25</w:t>
       </w:r>
     </w:p>
     <w:bookmarkStart w:id="20" w:name="summaryabstract"/>
@@ -136,11 +128,25 @@
         <w:pStyle w:val="FirstParagraph"/>
       </w:pPr>
       <w:r>
-        <w:rPr>
-          <w:iCs/>
-          <w:i/>
-        </w:rPr>
-        <w:t xml:space="preserve">Provide enough background on your topic that others can understand the why and how of your analysis</w:t>
+        <w:t xml:space="preserve">The global Coronavirus Disease 2019 (COVID-19) pandemic continues to persist due to the timing of an available vaccine, varying adherence to COVID-19 public health safety recommendations, and the emergence of SARS-CoV-2 (SC2) variants. Environmental reservoirs are a reported, indirect transmission route for viral pathogens. Although many viruses have a low infectious dose, they can be difficult to detect due to the low bioburden in the environment. The ability to detect viral pathogens is critical to identifying hidden reservoirs which can inform infection control. Culture-based methods can be labor and time intensive. The use and limitations of commercial</w:t>
+      </w:r>
+      <w:r>
+        <w:t xml:space="preserve"> </w:t>
+      </w:r>
+      <w:r>
+        <w:t xml:space="preserve">“</w:t>
+      </w:r>
+      <w:r>
+        <w:t xml:space="preserve">target capture</w:t>
+      </w:r>
+      <w:r>
+        <w:t xml:space="preserve">”</w:t>
+      </w:r>
+      <w:r>
+        <w:t xml:space="preserve"> </w:t>
+      </w:r>
+      <w:r>
+        <w:t xml:space="preserve">(TC) technologies are varied compared to molecular approaches utilizing automated extraction. The objective of this study is improve outbreak response through rapid pathogen detection by evaluating a TC technology’s ability to capture SC2 from complex matrices.</w:t>
       </w:r>
     </w:p>
     <w:bookmarkStart w:id="21" w:name="surfaces-preparation"/>
@@ -403,11 +409,7 @@
         <w:pStyle w:val="FirstParagraph"/>
       </w:pPr>
       <w:r>
-        <w:rPr>
-          <w:iCs/>
-          <w:i/>
-        </w:rPr>
-        <w:t xml:space="preserve">In most research papers, results and methods are separate. You can combine them here if you find it easier. You are also welcome to structure things such that those are separate sections.</w:t>
+        <w:t xml:space="preserve">Using established standard methods for environmental sampling with a self-contained polyurethane swab, a TC approach (NTP; Nanotrap® Magnetic Virus Particles, Ceres Nanosciences) was compared to an automated extraction method (MX48; Maxwell® RSC Viral Total Nucleic Acid Purification Kit, Promega) for recovery of heat-inactivated SC2 from the polyurethane swab as detected by rRT-PCR</w:t>
       </w:r>
     </w:p>
     <w:bookmarkStart w:id="28" w:name="data-aquisition"/>
@@ -433,11 +435,13 @@
         <w:pStyle w:val="FirstParagraph"/>
       </w:pPr>
       <w:r>
-        <w:rPr>
-          <w:iCs/>
-          <w:i/>
-        </w:rPr>
-        <w:t xml:space="preserve">As applicable, explain where and how you got the data. If you directly import the data from an online source, you can combine this section with the next.</w:t>
+        <w:t xml:space="preserve">Reports per each rRT-PCR run were generated and quality checked on their respective machines before transfer to a Teams repository. Summary data was selected from the reports and added to additional environmental data gathered on based on the extraction date of the sample.</w:t>
+      </w:r>
+      <w:r>
+        <w:t xml:space="preserve"> </w:t>
+      </w:r>
+      <w:r>
+        <w:t xml:space="preserve">Completed run data is then collated into one file and red into R.</w:t>
       </w:r>
     </w:p>
     <w:bookmarkEnd w:id="28"/>
@@ -464,11 +468,7 @@
         <w:pStyle w:val="FirstParagraph"/>
       </w:pPr>
       <w:r>
-        <w:rPr>
-          <w:iCs/>
-          <w:i/>
-        </w:rPr>
-        <w:t xml:space="preserve">Write code that reads in the file and cleans it so it’s ready for analysis. Since this will be fairly long code for most datasets, it might be a good idea to have it in one or several R scripts. If that is the case, explain here briefly what kind of cleaning/processing you do, and provide more details and well documented code somewhere (e.g. as supplement in a paper). All materials, including files that contain code, should be commented well so everyone can follow along.</w:t>
+        <w:t xml:space="preserve">processingscript.R was modified to do initial cleaning and preparation of the dataset for further exploration.Data is also saved.</w:t>
       </w:r>
     </w:p>
     <w:bookmarkEnd w:id="29"/>
@@ -615,18 +615,84 @@
               <w:jc w:val="right"/>
             </w:pPr>
             <w:r>
-              <w:t xml:space="preserve">Height</w:t>
-            </w:r>
-          </w:p>
-        </w:tc>
-        <w:tc>
-          <w:p>
-            <w:pPr>
-              <w:pStyle w:val="Compact"/>
-              <w:jc w:val="right"/>
-            </w:pPr>
-            <w:r>
-              <w:t xml:space="preserve">Weight</w:t>
+              <w:t xml:space="preserve">EXP</w:t>
+            </w:r>
+          </w:p>
+        </w:tc>
+        <w:tc>
+          <w:p>
+            <w:pPr>
+              <w:pStyle w:val="Compact"/>
+              <w:jc w:val="right"/>
+            </w:pPr>
+            <w:r>
+              <w:t xml:space="preserve">Target</w:t>
+            </w:r>
+          </w:p>
+        </w:tc>
+        <w:tc>
+          <w:p>
+            <w:pPr>
+              <w:pStyle w:val="Compact"/>
+              <w:jc w:val="right"/>
+            </w:pPr>
+            <w:r>
+              <w:t xml:space="preserve">Dilution.Factor</w:t>
+            </w:r>
+          </w:p>
+        </w:tc>
+        <w:tc>
+          <w:p>
+            <w:pPr>
+              <w:pStyle w:val="Compact"/>
+              <w:jc w:val="right"/>
+            </w:pPr>
+            <w:r>
+              <w:t xml:space="preserve">Method</w:t>
+            </w:r>
+          </w:p>
+        </w:tc>
+        <w:tc>
+          <w:p>
+            <w:pPr>
+              <w:pStyle w:val="Compact"/>
+              <w:jc w:val="right"/>
+            </w:pPr>
+            <w:r>
+              <w:t xml:space="preserve">Type</w:t>
+            </w:r>
+          </w:p>
+        </w:tc>
+        <w:tc>
+          <w:p>
+            <w:pPr>
+              <w:pStyle w:val="Compact"/>
+              <w:jc w:val="right"/>
+            </w:pPr>
+            <w:r>
+              <w:t xml:space="preserve">n</w:t>
+            </w:r>
+          </w:p>
+        </w:tc>
+        <w:tc>
+          <w:p>
+            <w:pPr>
+              <w:pStyle w:val="Compact"/>
+              <w:jc w:val="right"/>
+            </w:pPr>
+            <w:r>
+              <w:t xml:space="preserve">Mean</w:t>
+            </w:r>
+          </w:p>
+        </w:tc>
+        <w:tc>
+          <w:p>
+            <w:pPr>
+              <w:pStyle w:val="Compact"/>
+              <w:jc w:val="right"/>
+            </w:pPr>
+            <w:r>
+              <w:t xml:space="preserve">SD</w:t>
             </w:r>
           </w:p>
         </w:tc>
@@ -650,18 +716,84 @@
               <w:jc w:val="right"/>
             </w:pPr>
             <w:r>
-              <w:t xml:space="preserve">133.00</w:t>
-            </w:r>
-          </w:p>
-        </w:tc>
-        <w:tc>
-          <w:p>
-            <w:pPr>
-              <w:pStyle w:val="Compact"/>
-              <w:jc w:val="right"/>
-            </w:pPr>
-            <w:r>
-              <w:t xml:space="preserve">45.00</w:t>
+              <w:t xml:space="preserve">34</w:t>
+            </w:r>
+          </w:p>
+        </w:tc>
+        <w:tc>
+          <w:p>
+            <w:pPr>
+              <w:pStyle w:val="Compact"/>
+              <w:jc w:val="right"/>
+            </w:pPr>
+            <w:r>
+              <w:t xml:space="preserve">32</w:t>
+            </w:r>
+          </w:p>
+        </w:tc>
+        <w:tc>
+          <w:p>
+            <w:pPr>
+              <w:pStyle w:val="Compact"/>
+              <w:jc w:val="right"/>
+            </w:pPr>
+            <w:r>
+              <w:t xml:space="preserve">-5.000000</w:t>
+            </w:r>
+          </w:p>
+        </w:tc>
+        <w:tc>
+          <w:p>
+            <w:pPr>
+              <w:pStyle w:val="Compact"/>
+              <w:jc w:val="right"/>
+            </w:pPr>
+            <w:r>
+              <w:t xml:space="preserve">28</w:t>
+            </w:r>
+          </w:p>
+        </w:tc>
+        <w:tc>
+          <w:p>
+            <w:pPr>
+              <w:pStyle w:val="Compact"/>
+              <w:jc w:val="right"/>
+            </w:pPr>
+            <w:r>
+              <w:t xml:space="preserve">2</w:t>
+            </w:r>
+          </w:p>
+        </w:tc>
+        <w:tc>
+          <w:p>
+            <w:pPr>
+              <w:pStyle w:val="Compact"/>
+              <w:jc w:val="right"/>
+            </w:pPr>
+            <w:r>
+              <w:t xml:space="preserve">2.00000</w:t>
+            </w:r>
+          </w:p>
+        </w:tc>
+        <w:tc>
+          <w:p>
+            <w:pPr>
+              <w:pStyle w:val="Compact"/>
+              <w:jc w:val="right"/>
+            </w:pPr>
+            <w:r>
+              <w:t xml:space="preserve">19.27845</w:t>
+            </w:r>
+          </w:p>
+        </w:tc>
+        <w:tc>
+          <w:p>
+            <w:pPr>
+              <w:pStyle w:val="Compact"/>
+              <w:jc w:val="right"/>
+            </w:pPr>
+            <w:r>
+              <w:t xml:space="preserve">0.0106066</w:t>
             </w:r>
           </w:p>
         </w:tc>
@@ -685,18 +817,84 @@
               <w:jc w:val="right"/>
             </w:pPr>
             <w:r>
-              <w:t xml:space="preserve">155.25</w:t>
-            </w:r>
-          </w:p>
-        </w:tc>
-        <w:tc>
-          <w:p>
-            <w:pPr>
-              <w:pStyle w:val="Compact"/>
-              <w:jc w:val="right"/>
-            </w:pPr>
-            <w:r>
-              <w:t xml:space="preserve">54.25</w:t>
+              <w:t xml:space="preserve">30</w:t>
+            </w:r>
+          </w:p>
+        </w:tc>
+        <w:tc>
+          <w:p>
+            <w:pPr>
+              <w:pStyle w:val="Compact"/>
+              <w:jc w:val="right"/>
+            </w:pPr>
+            <w:r>
+              <w:t xml:space="preserve">32</w:t>
+            </w:r>
+          </w:p>
+        </w:tc>
+        <w:tc>
+          <w:p>
+            <w:pPr>
+              <w:pStyle w:val="Compact"/>
+              <w:jc w:val="right"/>
+            </w:pPr>
+            <w:r>
+              <w:t xml:space="preserve">-4.000000</w:t>
+            </w:r>
+          </w:p>
+        </w:tc>
+        <w:tc>
+          <w:p>
+            <w:pPr>
+              <w:pStyle w:val="Compact"/>
+              <w:jc w:val="right"/>
+            </w:pPr>
+            <w:r>
+              <w:t xml:space="preserve">34</w:t>
+            </w:r>
+          </w:p>
+        </w:tc>
+        <w:tc>
+          <w:p>
+            <w:pPr>
+              <w:pStyle w:val="Compact"/>
+              <w:jc w:val="right"/>
+            </w:pPr>
+            <w:r>
+              <w:t xml:space="preserve">6</w:t>
+            </w:r>
+          </w:p>
+        </w:tc>
+        <w:tc>
+          <w:p>
+            <w:pPr>
+              <w:pStyle w:val="Compact"/>
+              <w:jc w:val="right"/>
+            </w:pPr>
+            <w:r>
+              <w:t xml:space="preserve">5.00000</w:t>
+            </w:r>
+          </w:p>
+        </w:tc>
+        <w:tc>
+          <w:p>
+            <w:pPr>
+              <w:pStyle w:val="Compact"/>
+              <w:jc w:val="right"/>
+            </w:pPr>
+            <w:r>
+              <w:t xml:space="preserve">23.30454</w:t>
+            </w:r>
+          </w:p>
+        </w:tc>
+        <w:tc>
+          <w:p>
+            <w:pPr>
+              <w:pStyle w:val="Compact"/>
+              <w:jc w:val="right"/>
+            </w:pPr>
+            <w:r>
+              <w:t xml:space="preserve">0.7214929</w:t>
             </w:r>
           </w:p>
         </w:tc>
@@ -720,18 +918,84 @@
               <w:jc w:val="right"/>
             </w:pPr>
             <w:r>
-              <w:t xml:space="preserve">166.00</w:t>
-            </w:r>
-          </w:p>
-        </w:tc>
-        <w:tc>
-          <w:p>
-            <w:pPr>
-              <w:pStyle w:val="Compact"/>
-              <w:jc w:val="right"/>
-            </w:pPr>
-            <w:r>
-              <w:t xml:space="preserve">73.00</w:t>
+              <w:t xml:space="preserve">34</w:t>
+            </w:r>
+          </w:p>
+        </w:tc>
+        <w:tc>
+          <w:p>
+            <w:pPr>
+              <w:pStyle w:val="Compact"/>
+              <w:jc w:val="right"/>
+            </w:pPr>
+            <w:r>
+              <w:t xml:space="preserve">32</w:t>
+            </w:r>
+          </w:p>
+        </w:tc>
+        <w:tc>
+          <w:p>
+            <w:pPr>
+              <w:pStyle w:val="Compact"/>
+              <w:jc w:val="right"/>
+            </w:pPr>
+            <w:r>
+              <w:t xml:space="preserve">-3.000000</w:t>
+            </w:r>
+          </w:p>
+        </w:tc>
+        <w:tc>
+          <w:p>
+            <w:pPr>
+              <w:pStyle w:val="Compact"/>
+              <w:jc w:val="right"/>
+            </w:pPr>
+            <w:r>
+              <w:t xml:space="preserve">2</w:t>
+            </w:r>
+          </w:p>
+        </w:tc>
+        <w:tc>
+          <w:p>
+            <w:pPr>
+              <w:pStyle w:val="Compact"/>
+              <w:jc w:val="right"/>
+            </w:pPr>
+            <w:r>
+              <w:t xml:space="preserve">24</w:t>
+            </w:r>
+          </w:p>
+        </w:tc>
+        <w:tc>
+          <w:p>
+            <w:pPr>
+              <w:pStyle w:val="Compact"/>
+              <w:jc w:val="right"/>
+            </w:pPr>
+            <w:r>
+              <w:t xml:space="preserve">6.00000</w:t>
+            </w:r>
+          </w:p>
+        </w:tc>
+        <w:tc>
+          <w:p>
+            <w:pPr>
+              <w:pStyle w:val="Compact"/>
+              <w:jc w:val="right"/>
+            </w:pPr>
+            <w:r>
+              <w:t xml:space="preserve">26.67273</w:t>
+            </w:r>
+          </w:p>
+        </w:tc>
+        <w:tc>
+          <w:p>
+            <w:pPr>
+              <w:pStyle w:val="Compact"/>
+              <w:jc w:val="right"/>
+            </w:pPr>
+            <w:r>
+              <w:t xml:space="preserve">0.9764277</w:t>
             </w:r>
           </w:p>
         </w:tc>
@@ -755,18 +1019,84 @@
               <w:jc w:val="right"/>
             </w:pPr>
             <w:r>
-              <w:t xml:space="preserve">165.50</w:t>
-            </w:r>
-          </w:p>
-        </w:tc>
-        <w:tc>
-          <w:p>
-            <w:pPr>
-              <w:pStyle w:val="Compact"/>
-              <w:jc w:val="right"/>
-            </w:pPr>
-            <w:r>
-              <w:t xml:space="preserve">72.00</w:t>
+              <w:t xml:space="preserve">30</w:t>
+            </w:r>
+          </w:p>
+        </w:tc>
+        <w:tc>
+          <w:p>
+            <w:pPr>
+              <w:pStyle w:val="Compact"/>
+              <w:jc w:val="right"/>
+            </w:pPr>
+            <w:r>
+              <w:t xml:space="preserve">32</w:t>
+            </w:r>
+          </w:p>
+        </w:tc>
+        <w:tc>
+          <w:p>
+            <w:pPr>
+              <w:pStyle w:val="Compact"/>
+              <w:jc w:val="right"/>
+            </w:pPr>
+            <w:r>
+              <w:t xml:space="preserve">-2.862069</w:t>
+            </w:r>
+          </w:p>
+        </w:tc>
+        <w:tc>
+          <w:p>
+            <w:pPr>
+              <w:pStyle w:val="Compact"/>
+              <w:jc w:val="right"/>
+            </w:pPr>
+            <w:r>
+              <w:t xml:space="preserve">28</w:t>
+            </w:r>
+          </w:p>
+        </w:tc>
+        <w:tc>
+          <w:p>
+            <w:pPr>
+              <w:pStyle w:val="Compact"/>
+              <w:jc w:val="right"/>
+            </w:pPr>
+            <w:r>
+              <w:t xml:space="preserve">32</w:t>
+            </w:r>
+          </w:p>
+        </w:tc>
+        <w:tc>
+          <w:p>
+            <w:pPr>
+              <w:pStyle w:val="Compact"/>
+              <w:jc w:val="right"/>
+            </w:pPr>
+            <w:r>
+              <w:t xml:space="preserve">10.65625</w:t>
+            </w:r>
+          </w:p>
+        </w:tc>
+        <w:tc>
+          <w:p>
+            <w:pPr>
+              <w:pStyle w:val="Compact"/>
+              <w:jc w:val="right"/>
+            </w:pPr>
+            <w:r>
+              <w:t xml:space="preserve">27.03186</w:t>
+            </w:r>
+          </w:p>
+        </w:tc>
+        <w:tc>
+          <w:p>
+            <w:pPr>
+              <w:pStyle w:val="Compact"/>
+              <w:jc w:val="right"/>
+            </w:pPr>
+            <w:r>
+              <w:t xml:space="preserve">1.4500559</w:t>
             </w:r>
           </w:p>
         </w:tc>
@@ -790,18 +1120,84 @@
               <w:jc w:val="right"/>
             </w:pPr>
             <w:r>
-              <w:t xml:space="preserve">177.25</w:t>
-            </w:r>
-          </w:p>
-        </w:tc>
-        <w:tc>
-          <w:p>
-            <w:pPr>
-              <w:pStyle w:val="Compact"/>
-              <w:jc w:val="right"/>
-            </w:pPr>
-            <w:r>
-              <w:t xml:space="preserve">87.50</w:t>
+              <w:t xml:space="preserve">34</w:t>
+            </w:r>
+          </w:p>
+        </w:tc>
+        <w:tc>
+          <w:p>
+            <w:pPr>
+              <w:pStyle w:val="Compact"/>
+              <w:jc w:val="right"/>
+            </w:pPr>
+            <w:r>
+              <w:t xml:space="preserve">32</w:t>
+            </w:r>
+          </w:p>
+        </w:tc>
+        <w:tc>
+          <w:p>
+            <w:pPr>
+              <w:pStyle w:val="Compact"/>
+              <w:jc w:val="right"/>
+            </w:pPr>
+            <w:r>
+              <w:t xml:space="preserve">-2.000000</w:t>
+            </w:r>
+          </w:p>
+        </w:tc>
+        <w:tc>
+          <w:p>
+            <w:pPr>
+              <w:pStyle w:val="Compact"/>
+              <w:jc w:val="right"/>
+            </w:pPr>
+            <w:r>
+              <w:t xml:space="preserve">34</w:t>
+            </w:r>
+          </w:p>
+        </w:tc>
+        <w:tc>
+          <w:p>
+            <w:pPr>
+              <w:pStyle w:val="Compact"/>
+              <w:jc w:val="right"/>
+            </w:pPr>
+            <w:r>
+              <w:t xml:space="preserve">2</w:t>
+            </w:r>
+          </w:p>
+        </w:tc>
+        <w:tc>
+          <w:p>
+            <w:pPr>
+              <w:pStyle w:val="Compact"/>
+              <w:jc w:val="right"/>
+            </w:pPr>
+            <w:r>
+              <w:t xml:space="preserve">15.00000</w:t>
+            </w:r>
+          </w:p>
+        </w:tc>
+        <w:tc>
+          <w:p>
+            <w:pPr>
+              <w:pStyle w:val="Compact"/>
+              <w:jc w:val="right"/>
+            </w:pPr>
+            <w:r>
+              <w:t xml:space="preserve">30.53858</w:t>
+            </w:r>
+          </w:p>
+        </w:tc>
+        <w:tc>
+          <w:p>
+            <w:pPr>
+              <w:pStyle w:val="Compact"/>
+              <w:jc w:val="right"/>
+            </w:pPr>
+            <w:r>
+              <w:t xml:space="preserve">2.1052618</w:t>
             </w:r>
           </w:p>
         </w:tc>
@@ -825,18 +1221,185 @@
               <w:jc w:val="right"/>
             </w:pPr>
             <w:r>
-              <w:t xml:space="preserve">192.00</w:t>
-            </w:r>
-          </w:p>
-        </w:tc>
-        <w:tc>
-          <w:p>
-            <w:pPr>
-              <w:pStyle w:val="Compact"/>
-              <w:jc w:val="right"/>
-            </w:pPr>
-            <w:r>
-              <w:t xml:space="preserve">110.00</w:t>
+              <w:t xml:space="preserve">30</w:t>
+            </w:r>
+          </w:p>
+        </w:tc>
+        <w:tc>
+          <w:p>
+            <w:pPr>
+              <w:pStyle w:val="Compact"/>
+              <w:jc w:val="right"/>
+            </w:pPr>
+            <w:r>
+              <w:t xml:space="preserve">32</w:t>
+            </w:r>
+          </w:p>
+        </w:tc>
+        <w:tc>
+          <w:p>
+            <w:pPr>
+              <w:pStyle w:val="Compact"/>
+              <w:jc w:val="right"/>
+            </w:pPr>
+            <w:r>
+              <w:t xml:space="preserve">-1.000000</w:t>
+            </w:r>
+          </w:p>
+        </w:tc>
+        <w:tc>
+          <w:p>
+            <w:pPr>
+              <w:pStyle w:val="Compact"/>
+              <w:jc w:val="right"/>
+            </w:pPr>
+            <w:r>
+              <w:t xml:space="preserve">2</w:t>
+            </w:r>
+          </w:p>
+        </w:tc>
+        <w:tc>
+          <w:p>
+            <w:pPr>
+              <w:pStyle w:val="Compact"/>
+              <w:jc w:val="right"/>
+            </w:pPr>
+            <w:r>
+              <w:t xml:space="preserve">6</w:t>
+            </w:r>
+          </w:p>
+        </w:tc>
+        <w:tc>
+          <w:p>
+            <w:pPr>
+              <w:pStyle w:val="Compact"/>
+              <w:jc w:val="right"/>
+            </w:pPr>
+            <w:r>
+              <w:t xml:space="preserve">42.00000</w:t>
+            </w:r>
+          </w:p>
+        </w:tc>
+        <w:tc>
+          <w:p>
+            <w:pPr>
+              <w:pStyle w:val="Compact"/>
+              <w:jc w:val="right"/>
+            </w:pPr>
+            <w:r>
+              <w:t xml:space="preserve">36.18193</w:t>
+            </w:r>
+          </w:p>
+        </w:tc>
+        <w:tc>
+          <w:p>
+            <w:pPr>
+              <w:pStyle w:val="Compact"/>
+              <w:jc w:val="right"/>
+            </w:pPr>
+            <w:r>
+              <w:t xml:space="preserve">4.2336573</w:t>
+            </w:r>
+          </w:p>
+        </w:tc>
+      </w:tr>
+      <w:tr>
+        <w:tc>
+          <w:p>
+            <w:pPr>
+              <w:pStyle w:val="Compact"/>
+              <w:jc w:val="left"/>
+            </w:pPr>
+            <w:r>
+              <w:t xml:space="preserve">NA’s</w:t>
+            </w:r>
+          </w:p>
+        </w:tc>
+        <w:tc>
+          <w:p>
+            <w:pPr>
+              <w:pStyle w:val="Compact"/>
+              <w:jc w:val="right"/>
+            </w:pPr>
+            <w:r>
+              <w:t xml:space="preserve">34</w:t>
+            </w:r>
+          </w:p>
+        </w:tc>
+        <w:tc>
+          <w:p>
+            <w:pPr>
+              <w:pStyle w:val="Compact"/>
+              <w:jc w:val="right"/>
+            </w:pPr>
+            <w:r>
+              <w:t xml:space="preserve">32</w:t>
+            </w:r>
+          </w:p>
+        </w:tc>
+        <w:tc>
+          <w:p>
+            <w:pPr>
+              <w:pStyle w:val="Compact"/>
+              <w:jc w:val="right"/>
+            </w:pPr>
+            <w:r>
+              <w:t xml:space="preserve">6.000000</w:t>
+            </w:r>
+          </w:p>
+        </w:tc>
+        <w:tc>
+          <w:p>
+            <w:pPr>
+              <w:pStyle w:val="Compact"/>
+              <w:jc w:val="right"/>
+            </w:pPr>
+            <w:r>
+              <w:t xml:space="preserve">28</w:t>
+            </w:r>
+          </w:p>
+        </w:tc>
+        <w:tc>
+          <w:p>
+            <w:pPr>
+              <w:pStyle w:val="Compact"/>
+              <w:jc w:val="right"/>
+            </w:pPr>
+            <w:r>
+              <w:t xml:space="preserve">24</w:t>
+            </w:r>
+          </w:p>
+        </w:tc>
+        <w:tc>
+          <w:p>
+            <w:pPr>
+              <w:pStyle w:val="Compact"/>
+              <w:jc w:val="right"/>
+            </w:pPr>
+            <w:r>
+              <w:t xml:space="preserve">2.00000</w:t>
+            </w:r>
+          </w:p>
+        </w:tc>
+        <w:tc>
+          <w:p>
+            <w:pPr>
+              <w:pStyle w:val="Compact"/>
+              <w:jc w:val="right"/>
+            </w:pPr>
+            <w:r>
+              <w:t xml:space="preserve">25.00000</w:t>
+            </w:r>
+          </w:p>
+        </w:tc>
+        <w:tc>
+          <w:p>
+            <w:pPr>
+              <w:pStyle w:val="Compact"/>
+              <w:jc w:val="right"/>
+            </w:pPr>
+            <w:r>
+              <w:t xml:space="preserve">25.0000000</w:t>
             </w:r>
           </w:p>
         </w:tc>
@@ -869,7 +1432,7 @@
       <w:r>
         <w:drawing>
           <wp:inline>
-            <wp:extent cx="5334000" cy="3303289"/>
+            <wp:extent cx="5334000" cy="3232126"/>
             <wp:effectExtent b="0" l="0" r="0" t="0"/>
             <wp:docPr descr="Figure 3.1: Analysis figure." title="" id="1" name="Picture"/>
             <a:graphic>
@@ -890,7 +1453,7 @@
                   <pic:spPr bwMode="auto">
                     <a:xfrm>
                       <a:off x="0" y="0"/>
-                      <a:ext cx="5334000" cy="3303289"/>
+                      <a:ext cx="5334000" cy="3232126"/>
                     </a:xfrm>
                     <a:prstGeom prst="rect">
                       <a:avLst/>
@@ -1060,40 +1623,40 @@
               <w:jc w:val="right"/>
             </w:pPr>
             <w:r>
-              <w:t xml:space="preserve">-43.7883068</w:t>
-            </w:r>
-          </w:p>
-        </w:tc>
-        <w:tc>
-          <w:p>
-            <w:pPr>
-              <w:pStyle w:val="Compact"/>
-              <w:jc w:val="right"/>
-            </w:pPr>
-            <w:r>
-              <w:t xml:space="preserve">61.1150617</w:t>
-            </w:r>
-          </w:p>
-        </w:tc>
-        <w:tc>
-          <w:p>
-            <w:pPr>
-              <w:pStyle w:val="Compact"/>
-              <w:jc w:val="right"/>
-            </w:pPr>
-            <w:r>
-              <w:t xml:space="preserve">-0.7164896</w:t>
-            </w:r>
-          </w:p>
-        </w:tc>
-        <w:tc>
-          <w:p>
-            <w:pPr>
-              <w:pStyle w:val="Compact"/>
-              <w:jc w:val="right"/>
-            </w:pPr>
-            <w:r>
-              <w:t xml:space="preserve">0.4940713</w:t>
+              <w:t xml:space="preserve">0.2758699</w:t>
+            </w:r>
+          </w:p>
+        </w:tc>
+        <w:tc>
+          <w:p>
+            <w:pPr>
+              <w:pStyle w:val="Compact"/>
+              <w:jc w:val="right"/>
+            </w:pPr>
+            <w:r>
+              <w:t xml:space="preserve">0.2595347</w:t>
+            </w:r>
+          </w:p>
+        </w:tc>
+        <w:tc>
+          <w:p>
+            <w:pPr>
+              <w:pStyle w:val="Compact"/>
+              <w:jc w:val="right"/>
+            </w:pPr>
+            <w:r>
+              <w:t xml:space="preserve">1.06294</w:t>
+            </w:r>
+          </w:p>
+        </w:tc>
+        <w:tc>
+          <w:p>
+            <w:pPr>
+              <w:pStyle w:val="Compact"/>
+              <w:jc w:val="right"/>
+            </w:pPr>
+            <w:r>
+              <w:t xml:space="preserve">0.2882583</w:t>
             </w:r>
           </w:p>
         </w:tc>
@@ -1106,51 +1669,51 @@
               <w:jc w:val="left"/>
             </w:pPr>
             <w:r>
-              <w:t xml:space="preserve">Height</w:t>
-            </w:r>
-          </w:p>
-        </w:tc>
-        <w:tc>
-          <w:p>
-            <w:pPr>
-              <w:pStyle w:val="Compact"/>
-              <w:jc w:val="right"/>
-            </w:pPr>
-            <w:r>
-              <w:t xml:space="preserve">0.6996272</w:t>
-            </w:r>
-          </w:p>
-        </w:tc>
-        <w:tc>
-          <w:p>
-            <w:pPr>
-              <w:pStyle w:val="Compact"/>
-              <w:jc w:val="right"/>
-            </w:pPr>
-            <w:r>
-              <w:t xml:space="preserve">0.3675692</w:t>
-            </w:r>
-          </w:p>
-        </w:tc>
-        <w:tc>
-          <w:p>
-            <w:pPr>
-              <w:pStyle w:val="Compact"/>
-              <w:jc w:val="right"/>
-            </w:pPr>
-            <w:r>
-              <w:t xml:space="preserve">1.9033889</w:t>
-            </w:r>
-          </w:p>
-        </w:tc>
-        <w:tc>
-          <w:p>
-            <w:pPr>
-              <w:pStyle w:val="Compact"/>
-              <w:jc w:val="right"/>
-            </w:pPr>
-            <w:r>
-              <w:t xml:space="preserve">0.0934786</w:t>
+              <w:t xml:space="preserve">Ct</w:t>
+            </w:r>
+          </w:p>
+        </w:tc>
+        <w:tc>
+          <w:p>
+            <w:pPr>
+              <w:pStyle w:val="Compact"/>
+              <w:jc w:val="right"/>
+            </w:pPr>
+            <w:r>
+              <w:t xml:space="preserve">-0.0937034</w:t>
+            </w:r>
+          </w:p>
+        </w:tc>
+        <w:tc>
+          <w:p>
+            <w:pPr>
+              <w:pStyle w:val="Compact"/>
+              <w:jc w:val="right"/>
+            </w:pPr>
+            <w:r>
+              <w:t xml:space="preserve">0.0083682</w:t>
+            </w:r>
+          </w:p>
+        </w:tc>
+        <w:tc>
+          <w:p>
+            <w:pPr>
+              <w:pStyle w:val="Compact"/>
+              <w:jc w:val="right"/>
+            </w:pPr>
+            <w:r>
+              <w:t xml:space="preserve">-11.19757</w:t>
+            </w:r>
+          </w:p>
+        </w:tc>
+        <w:tc>
+          <w:p>
+            <w:pPr>
+              <w:pStyle w:val="Compact"/>
+              <w:jc w:val="right"/>
+            </w:pPr>
+            <w:r>
+              <w:t xml:space="preserve">0.0000000</w:t>
             </w:r>
           </w:p>
         </w:tc>

</xml_diff>